<commit_message>
[HuyNHT]_Fix status and update scenario
</commit_message>
<xml_diff>
--- a/HCI_Subject/Group8_FinalHCI/Scenario/CustomerScenario.docx
+++ b/HCI_Subject/Group8_FinalHCI/Scenario/CustomerScenario.docx
@@ -12,6 +12,7 @@
           <w:szCs w:val="44"/>
         </w:rPr>
       </w:pPr>
+      <w:bookmarkStart w:id="0" w:name="_Hlk77759840"/>
       <w:r>
         <w:rPr>
           <w:rFonts w:ascii="Arial" w:hAnsi="Arial" w:cs="Arial"/>
@@ -190,22 +191,6 @@
           <w:sz w:val="44"/>
           <w:szCs w:val="44"/>
         </w:rPr>
-        <w:t>z</w:t>
-      </w:r>
-      <w:r>
-        <w:rPr>
-          <w:rFonts w:ascii="Arial" w:hAnsi="Arial" w:cs="Arial"/>
-          <w:sz w:val="44"/>
-          <w:szCs w:val="44"/>
-        </w:rPr>
-        <w:tab/>
-      </w:r>
-      <w:r>
-        <w:rPr>
-          <w:rFonts w:ascii="Arial" w:hAnsi="Arial" w:cs="Arial"/>
-          <w:sz w:val="44"/>
-          <w:szCs w:val="44"/>
-        </w:rPr>
         <w:tab/>
       </w:r>
       <w:r>
@@ -479,7 +464,25 @@
           <w:sz w:val="44"/>
           <w:szCs w:val="44"/>
         </w:rPr>
-        <w:t xml:space="preserve">                  Trần </w:t>
+        <w:t xml:space="preserve">                  </w:t>
+      </w:r>
+      <w:proofErr w:type="spellStart"/>
+      <w:r>
+        <w:rPr>
+          <w:rFonts w:ascii="Arial" w:hAnsi="Arial" w:cs="Arial"/>
+          <w:sz w:val="44"/>
+          <w:szCs w:val="44"/>
+        </w:rPr>
+        <w:t>Trần</w:t>
+      </w:r>
+      <w:proofErr w:type="spellEnd"/>
+      <w:r>
+        <w:rPr>
+          <w:rFonts w:ascii="Arial" w:hAnsi="Arial" w:cs="Arial"/>
+          <w:sz w:val="44"/>
+          <w:szCs w:val="44"/>
+        </w:rPr>
+        <w:t xml:space="preserve"> </w:t>
       </w:r>
       <w:proofErr w:type="spellStart"/>
       <w:r>
@@ -627,36 +630,7 @@
         <w:t>CE140632</w:t>
       </w:r>
     </w:p>
-    <w:p>
-      <w:pPr>
-        <w:tabs>
-          <w:tab w:val="left" w:pos="4365"/>
-        </w:tabs>
-        <w:ind w:left="720" w:hanging="360"/>
-        <w:jc w:val="both"/>
-        <w:rPr>
-          <w:rFonts w:ascii="Arial" w:hAnsi="Arial" w:cs="Arial"/>
-          <w:sz w:val="44"/>
-          <w:szCs w:val="44"/>
-        </w:rPr>
-      </w:pPr>
-      <w:r>
-        <w:rPr>
-          <w:rFonts w:ascii="Arial" w:hAnsi="Arial" w:cs="Arial"/>
-          <w:sz w:val="44"/>
-          <w:szCs w:val="44"/>
-        </w:rPr>
-        <w:t>Topic</w:t>
-      </w:r>
-      <w:r>
-        <w:rPr>
-          <w:rFonts w:ascii="Arial" w:hAnsi="Arial" w:cs="Arial"/>
-          <w:sz w:val="44"/>
-          <w:szCs w:val="44"/>
-        </w:rPr>
-        <w:t>: Computer store website.</w:t>
-      </w:r>
-    </w:p>
+    <w:bookmarkEnd w:id="0"/>
     <w:p>
       <w:pPr>
         <w:ind w:left="720" w:hanging="360"/>
@@ -916,23 +890,13 @@
           <w:szCs w:val="44"/>
         </w:rPr>
       </w:pPr>
-      <w:proofErr w:type="gramStart"/>
-      <w:r>
-        <w:rPr>
-          <w:rFonts w:ascii="Arial" w:hAnsi="Arial" w:cs="Arial"/>
-          <w:sz w:val="44"/>
-          <w:szCs w:val="44"/>
-        </w:rPr>
-        <w:t>Maximum :</w:t>
-      </w:r>
-      <w:proofErr w:type="gramEnd"/>
-      <w:r>
-        <w:rPr>
-          <w:rFonts w:ascii="Arial" w:hAnsi="Arial" w:cs="Arial"/>
-          <w:sz w:val="44"/>
-          <w:szCs w:val="44"/>
-        </w:rPr>
-        <w:t xml:space="preserve"> 40</w:t>
+      <w:r>
+        <w:rPr>
+          <w:rFonts w:ascii="Arial" w:hAnsi="Arial" w:cs="Arial"/>
+          <w:sz w:val="44"/>
+          <w:szCs w:val="44"/>
+        </w:rPr>
+        <w:t>Maximum : 40</w:t>
       </w:r>
     </w:p>
     <w:p>
@@ -949,7 +913,6 @@
           <w:szCs w:val="44"/>
         </w:rPr>
       </w:pPr>
-      <w:proofErr w:type="gramStart"/>
       <w:r>
         <w:rPr>
           <w:rFonts w:ascii="Arial" w:hAnsi="Arial" w:cs="Arial"/>
@@ -972,16 +935,7 @@
           <w:sz w:val="44"/>
           <w:szCs w:val="44"/>
         </w:rPr>
-        <w:t>:</w:t>
-      </w:r>
-      <w:proofErr w:type="gramEnd"/>
-      <w:r>
-        <w:rPr>
-          <w:rFonts w:ascii="Arial" w:hAnsi="Arial" w:cs="Arial"/>
-          <w:sz w:val="44"/>
-          <w:szCs w:val="44"/>
-        </w:rPr>
-        <w:t xml:space="preserve"> 12</w:t>
+        <w:t>: 12</w:t>
       </w:r>
     </w:p>
     <w:p>
@@ -1016,6 +970,7 @@
           <w:sz w:val="44"/>
           <w:szCs w:val="44"/>
         </w:rPr>
+        <w:lastRenderedPageBreak/>
         <w:t>Khách</w:t>
       </w:r>
       <w:proofErr w:type="spellEnd"/>
@@ -6446,7 +6401,6 @@
         <w:t xml:space="preserve"> </w:t>
       </w:r>
       <w:proofErr w:type="spellStart"/>
-      <w:proofErr w:type="gramStart"/>
       <w:r>
         <w:rPr>
           <w:rFonts w:ascii="Arial" w:hAnsi="Arial" w:cs="Arial"/>
@@ -6474,7 +6428,6 @@
         <w:t>mua</w:t>
       </w:r>
       <w:proofErr w:type="spellEnd"/>
-      <w:proofErr w:type="gramEnd"/>
       <w:r>
         <w:rPr>
           <w:rFonts w:ascii="Arial" w:hAnsi="Arial" w:cs="Arial"/>
@@ -7965,7 +7918,6 @@
         <w:t xml:space="preserve"> </w:t>
       </w:r>
       <w:proofErr w:type="spellStart"/>
-      <w:proofErr w:type="gramStart"/>
       <w:r>
         <w:rPr>
           <w:rFonts w:ascii="Arial" w:hAnsi="Arial" w:cs="Arial"/>
@@ -7983,7 +7935,6 @@
         </w:rPr>
         <w:t xml:space="preserve"> )</w:t>
       </w:r>
-      <w:proofErr w:type="gramEnd"/>
       <w:r>
         <w:rPr>
           <w:rFonts w:ascii="Arial" w:hAnsi="Arial" w:cs="Arial"/>
@@ -10217,7 +10168,6 @@
         <w:t xml:space="preserve"> </w:t>
       </w:r>
       <w:proofErr w:type="spellStart"/>
-      <w:proofErr w:type="gramStart"/>
       <w:r>
         <w:rPr>
           <w:rFonts w:ascii="Arial" w:hAnsi="Arial" w:cs="Arial"/>
@@ -10244,7 +10194,6 @@
         <w:t>(</w:t>
       </w:r>
       <w:proofErr w:type="spellStart"/>
-      <w:proofErr w:type="gramEnd"/>
       <w:r>
         <w:rPr>
           <w:rFonts w:ascii="Arial" w:hAnsi="Arial" w:cs="Arial"/>
@@ -13089,7 +13038,6 @@
         <w:t xml:space="preserve"> </w:t>
       </w:r>
       <w:proofErr w:type="spellStart"/>
-      <w:proofErr w:type="gramStart"/>
       <w:r>
         <w:rPr>
           <w:rFonts w:ascii="Arial" w:hAnsi="Arial" w:cs="Arial"/>
@@ -13099,7 +13047,6 @@
         <w:t>sao,đang</w:t>
       </w:r>
       <w:proofErr w:type="spellEnd"/>
-      <w:proofErr w:type="gramEnd"/>
       <w:r>
         <w:rPr>
           <w:rFonts w:ascii="Arial" w:hAnsi="Arial" w:cs="Arial"/>

</xml_diff>